<commit_message>
add section for passing option values
Former-commit-id: d134e3aa8d97d3edb5422a7261240887a314740d
</commit_message>
<xml_diff>
--- a/RFCs/HDF5/tools/general/tool_option_naming/hdf5_tools_option_naming_guidelines.docx
+++ b/RFCs/HDF5/tools/general/tool_option_naming/hdf5_tools_option_naming_guidelines.docx
@@ -1,6 +1,6 @@
 
 <file path=word/document.xml><?xml version="1.0" encoding="utf-8"?>
-<w:document xmlns:ve="http://schemas.openxmlformats.org/markup-compatibility/2006" xmlns:o="urn:schemas-microsoft-com:office:office" xmlns:r="http://schemas.openxmlformats.org/officeDocument/2006/relationships" xmlns:m="http://schemas.openxmlformats.org/officeDocument/2006/math" xmlns:v="urn:schemas-microsoft-com:vml" xmlns:wp="http://schemas.openxmlformats.org/drawingml/2006/wordprocessingDrawing" xmlns:w10="urn:schemas-microsoft-com:office:word" xmlns:w="http://schemas.openxmlformats.org/wordprocessingml/2006/main" xmlns:wne="http://schemas.microsoft.com/office/word/2006/wordml">
+<w:document xmlns:wpc="http://schemas.microsoft.com/office/word/2010/wordprocessingCanvas" xmlns:mc="http://schemas.openxmlformats.org/markup-compatibility/2006" xmlns:o="urn:schemas-microsoft-com:office:office" xmlns:r="http://schemas.openxmlformats.org/officeDocument/2006/relationships" xmlns:m="http://schemas.openxmlformats.org/officeDocument/2006/math" xmlns:v="urn:schemas-microsoft-com:vml" xmlns:wp14="http://schemas.microsoft.com/office/word/2010/wordprocessingDrawing" xmlns:wp="http://schemas.openxmlformats.org/drawingml/2006/wordprocessingDrawing" xmlns:w10="urn:schemas-microsoft-com:office:word" xmlns:w="http://schemas.openxmlformats.org/wordprocessingml/2006/main" xmlns:w14="http://schemas.microsoft.com/office/word/2010/wordml" xmlns:wpg="http://schemas.microsoft.com/office/word/2010/wordprocessingGroup" xmlns:wpi="http://schemas.microsoft.com/office/word/2010/wordprocessingInk" xmlns:wne="http://schemas.microsoft.com/office/word/2006/wordml" xmlns:wps="http://schemas.microsoft.com/office/word/2010/wordprocessingShape" mc:Ignorable="w14 wp14">
   <w:body>
     <w:p>
       <w:pPr>
@@ -944,6 +944,207 @@
     </w:p>
     <w:p>
       <w:pPr>
+        <w:pStyle w:val="Heading2"/>
+      </w:pPr>
+      <w:r>
+        <w:t>Passing option values</w:t>
+      </w:r>
+    </w:p>
+    <w:p>
+      <w:r>
+        <w:t>The o</w:t>
+      </w:r>
+      <w:r>
+        <w:t xml:space="preserve">ptions </w:t>
+      </w:r>
+      <w:r>
+        <w:t xml:space="preserve">are categorized in to three types </w:t>
+      </w:r>
+      <w:r>
+        <w:t>based on their values:</w:t>
+      </w:r>
+    </w:p>
+    <w:p>
+      <w:pPr>
+        <w:pStyle w:val="ListParagraph"/>
+        <w:numPr>
+          <w:ilvl w:val="0"/>
+          <w:numId w:val="40"/>
+        </w:numPr>
+      </w:pPr>
+      <w:r>
+        <w:t>Options without value</w:t>
+      </w:r>
+      <w:r>
+        <w:t>:</w:t>
+      </w:r>
+      <w:r>
+        <w:t xml:space="preserve"> such as </w:t>
+      </w:r>
+      <w:r>
+        <w:t>“</w:t>
+      </w:r>
+      <w:r>
+        <w:rPr>
+          <w:i/>
+        </w:rPr>
+        <w:t>h5repack –h</w:t>
+      </w:r>
+      <w:r>
+        <w:t>” or “</w:t>
+      </w:r>
+      <w:r>
+        <w:rPr>
+          <w:i/>
+        </w:rPr>
+        <w:t>h5repack --help</w:t>
+      </w:r>
+      <w:r>
+        <w:t>”</w:t>
+      </w:r>
+      <w:r>
+        <w:t xml:space="preserve"> </w:t>
+      </w:r>
+    </w:p>
+    <w:p>
+      <w:pPr>
+        <w:pStyle w:val="ListParagraph"/>
+        <w:numPr>
+          <w:ilvl w:val="0"/>
+          <w:numId w:val="40"/>
+        </w:numPr>
+      </w:pPr>
+      <w:r>
+        <w:t>Options with a single value</w:t>
+      </w:r>
+      <w:r>
+        <w:t>:</w:t>
+      </w:r>
+      <w:r>
+        <w:t xml:space="preserve"> such as </w:t>
+      </w:r>
+      <w:r>
+        <w:t>“</w:t>
+      </w:r>
+      <w:r>
+        <w:rPr>
+          <w:i/>
+        </w:rPr>
+        <w:t>h5repack –b 512</w:t>
+      </w:r>
+      <w:r>
+        <w:t>”</w:t>
+      </w:r>
+      <w:r>
+        <w:t xml:space="preserve"> or </w:t>
+      </w:r>
+      <w:r>
+        <w:t>“</w:t>
+      </w:r>
+      <w:r>
+        <w:rPr>
+          <w:i/>
+        </w:rPr>
+        <w:t>h5repack --block=512</w:t>
+      </w:r>
+      <w:r>
+        <w:t>”</w:t>
+      </w:r>
+    </w:p>
+    <w:p>
+      <w:pPr>
+        <w:pStyle w:val="ListParagraph"/>
+        <w:numPr>
+          <w:ilvl w:val="0"/>
+          <w:numId w:val="40"/>
+        </w:numPr>
+      </w:pPr>
+      <w:r>
+        <w:t xml:space="preserve">Options with complex values: options may have more than one values or complex properties such as external filter information. In such a case, JSON format is used.  </w:t>
+      </w:r>
+      <w:r>
+        <w:t>JSON format has become a standard way for storing and passing properties.</w:t>
+      </w:r>
+      <w:r>
+        <w:t xml:space="preserve"> </w:t>
+      </w:r>
+      <w:r>
+        <w:t xml:space="preserve">Settings of most applications today are stored in </w:t>
+      </w:r>
+      <w:proofErr w:type="spellStart"/>
+      <w:r>
+        <w:t>json</w:t>
+      </w:r>
+      <w:proofErr w:type="spellEnd"/>
+      <w:r>
+        <w:t xml:space="preserve"> format. The most popular</w:t>
+      </w:r>
+      <w:r>
+        <w:t xml:space="preserve"> </w:t>
+      </w:r>
+      <w:r>
+        <w:t xml:space="preserve">html </w:t>
+      </w:r>
+      <w:proofErr w:type="spellStart"/>
+      <w:r>
+        <w:t>stylesheet</w:t>
+      </w:r>
+      <w:proofErr w:type="spellEnd"/>
+      <w:r>
+        <w:t xml:space="preserve"> is using JSON format. Goo</w:t>
+      </w:r>
+      <w:r>
+        <w:t>g</w:t>
+      </w:r>
+      <w:bookmarkStart w:id="0" w:name="_GoBack"/>
+      <w:bookmarkEnd w:id="0"/>
+      <w:r>
+        <w:t xml:space="preserve">le code </w:t>
+      </w:r>
+      <w:r>
+        <w:lastRenderedPageBreak/>
+        <w:t>is also using JSON format.</w:t>
+      </w:r>
+      <w:r>
+        <w:t xml:space="preserve"> </w:t>
+      </w:r>
+      <w:r>
+        <w:t>The syntax is very simple: {</w:t>
+      </w:r>
+      <w:proofErr w:type="spellStart"/>
+      <w:r>
+        <w:t>name</w:t>
+      </w:r>
+      <w:proofErr w:type="gramStart"/>
+      <w:r>
+        <w:t>:value</w:t>
+      </w:r>
+      <w:proofErr w:type="spellEnd"/>
+      <w:proofErr w:type="gramEnd"/>
+      <w:r>
+        <w:t>;...}</w:t>
+      </w:r>
+      <w:r>
+        <w:t xml:space="preserve">. </w:t>
+      </w:r>
+      <w:r>
+        <w:t>For example, to use BZIP2 compression with h5repack one would use</w:t>
+      </w:r>
+      <w:r>
+        <w:t xml:space="preserve"> “</w:t>
+      </w:r>
+      <w:r>
+        <w:rPr>
+          <w:i/>
+        </w:rPr>
+        <w:t>h5repack –f  UD={ID:307; N:1; CD_VAL:[9]} file1.h5 file2.h5</w:t>
+      </w:r>
+      <w:r>
+        <w:t>”</w:t>
+      </w:r>
+    </w:p>
+    <w:p>
+      <w:pPr>
         <w:pStyle w:val="Heading1"/>
       </w:pPr>
       <w:r>
@@ -959,7 +1160,7 @@
       <w:pPr>
         <w:ind w:left="720"/>
       </w:pPr>
-      <w:hyperlink r:id="rId8" w:history="1">
+      <w:hyperlink r:id="rId9" w:history="1">
         <w:r>
           <w:rPr>
             <w:rStyle w:val="Hyperlink"/>
@@ -970,9 +1171,9 @@
     </w:p>
     <w:p/>
     <w:sectPr>
-      <w:headerReference w:type="default" r:id="rId9"/>
-      <w:footerReference w:type="default" r:id="rId10"/>
-      <w:footerReference w:type="first" r:id="rId11"/>
+      <w:headerReference w:type="default" r:id="rId10"/>
+      <w:footerReference w:type="default" r:id="rId11"/>
+      <w:footerReference w:type="first" r:id="rId12"/>
       <w:pgSz w:w="12240" w:h="15840" w:code="1"/>
       <w:pgMar w:top="1440" w:right="1080" w:bottom="1440" w:left="1080" w:header="432" w:footer="720" w:gutter="0"/>
       <w:cols w:space="720"/>
@@ -984,7 +1185,7 @@
 </file>
 
 <file path=word/endnotes.xml><?xml version="1.0" encoding="utf-8"?>
-<w:endnotes xmlns:ve="http://schemas.openxmlformats.org/markup-compatibility/2006" xmlns:o="urn:schemas-microsoft-com:office:office" xmlns:r="http://schemas.openxmlformats.org/officeDocument/2006/relationships" xmlns:m="http://schemas.openxmlformats.org/officeDocument/2006/math" xmlns:v="urn:schemas-microsoft-com:vml" xmlns:wp="http://schemas.openxmlformats.org/drawingml/2006/wordprocessingDrawing" xmlns:w10="urn:schemas-microsoft-com:office:word" xmlns:w="http://schemas.openxmlformats.org/wordprocessingml/2006/main" xmlns:wne="http://schemas.microsoft.com/office/word/2006/wordml">
+<w:endnotes xmlns:wpc="http://schemas.microsoft.com/office/word/2010/wordprocessingCanvas" xmlns:mc="http://schemas.openxmlformats.org/markup-compatibility/2006" xmlns:o="urn:schemas-microsoft-com:office:office" xmlns:r="http://schemas.openxmlformats.org/officeDocument/2006/relationships" xmlns:m="http://schemas.openxmlformats.org/officeDocument/2006/math" xmlns:v="urn:schemas-microsoft-com:vml" xmlns:wp14="http://schemas.microsoft.com/office/word/2010/wordprocessingDrawing" xmlns:wp="http://schemas.openxmlformats.org/drawingml/2006/wordprocessingDrawing" xmlns:w10="urn:schemas-microsoft-com:office:word" xmlns:w="http://schemas.openxmlformats.org/wordprocessingml/2006/main" xmlns:w14="http://schemas.microsoft.com/office/word/2010/wordml" xmlns:wpg="http://schemas.microsoft.com/office/word/2010/wordprocessingGroup" xmlns:wpi="http://schemas.microsoft.com/office/word/2010/wordprocessingInk" xmlns:wne="http://schemas.microsoft.com/office/word/2006/wordml" xmlns:wps="http://schemas.microsoft.com/office/word/2010/wordprocessingShape" mc:Ignorable="w14 wp14">
   <w:endnote w:type="separator" w:id="-1">
     <w:p>
       <w:r>
@@ -1003,7 +1204,7 @@
 </file>
 
 <file path=word/footer1.xml><?xml version="1.0" encoding="utf-8"?>
-<w:ftr xmlns:ve="http://schemas.openxmlformats.org/markup-compatibility/2006" xmlns:o="urn:schemas-microsoft-com:office:office" xmlns:r="http://schemas.openxmlformats.org/officeDocument/2006/relationships" xmlns:m="http://schemas.openxmlformats.org/officeDocument/2006/math" xmlns:v="urn:schemas-microsoft-com:vml" xmlns:wp="http://schemas.openxmlformats.org/drawingml/2006/wordprocessingDrawing" xmlns:w10="urn:schemas-microsoft-com:office:word" xmlns:w="http://schemas.openxmlformats.org/wordprocessingml/2006/main" xmlns:wne="http://schemas.microsoft.com/office/word/2006/wordml">
+<w:ftr xmlns:wpc="http://schemas.microsoft.com/office/word/2010/wordprocessingCanvas" xmlns:mc="http://schemas.openxmlformats.org/markup-compatibility/2006" xmlns:o="urn:schemas-microsoft-com:office:office" xmlns:r="http://schemas.openxmlformats.org/officeDocument/2006/relationships" xmlns:m="http://schemas.openxmlformats.org/officeDocument/2006/math" xmlns:v="urn:schemas-microsoft-com:vml" xmlns:wp14="http://schemas.microsoft.com/office/word/2010/wordprocessingDrawing" xmlns:wp="http://schemas.openxmlformats.org/drawingml/2006/wordprocessingDrawing" xmlns:w10="urn:schemas-microsoft-com:office:word" xmlns:w="http://schemas.openxmlformats.org/wordprocessingml/2006/main" xmlns:w14="http://schemas.microsoft.com/office/word/2010/wordml" xmlns:wpg="http://schemas.microsoft.com/office/word/2010/wordprocessingGroup" xmlns:wpi="http://schemas.microsoft.com/office/word/2010/wordprocessingInk" xmlns:wne="http://schemas.microsoft.com/office/word/2006/wordml" xmlns:wps="http://schemas.microsoft.com/office/word/2010/wordprocessingShape" mc:Ignorable="w14 wp14">
   <w:sdt>
     <w:sdtPr>
       <w:id w:val="1478425"/>
@@ -1012,6 +1213,7 @@
         <w:docPartUnique/>
       </w:docPartObj>
     </w:sdtPr>
+    <w:sdtEndPr/>
     <w:sdtContent>
       <w:sdt>
         <w:sdtPr>
@@ -1021,6 +1223,7 @@
             <w:docPartUnique/>
           </w:docPartObj>
         </w:sdtPr>
+        <w:sdtEndPr/>
         <w:sdtContent>
           <w:p>
             <w:pPr>
@@ -1032,7 +1235,7 @@
                 <w:lang w:eastAsia="zh-CN"/>
               </w:rPr>
               <w:drawing>
-                <wp:anchor distT="0" distB="0" distL="0" distR="0" simplePos="0" relativeHeight="251658240" behindDoc="0" locked="0" layoutInCell="1" allowOverlap="1">
+                <wp:anchor distT="0" distB="0" distL="0" distR="0" simplePos="0" relativeHeight="251658240" behindDoc="0" locked="0" layoutInCell="1" allowOverlap="1" wp14:anchorId="25EEDB24" wp14:editId="5759BCFB">
                   <wp:simplePos x="0" y="0"/>
                   <wp:positionH relativeFrom="leftMargin">
                     <wp:posOffset>822960</wp:posOffset>
@@ -1078,25 +1281,51 @@
             <w:r>
               <w:t xml:space="preserve">Page </w:t>
             </w:r>
-            <w:fldSimple w:instr=" PAGE ">
-              <w:r>
-                <w:rPr>
-                  <w:noProof/>
-                </w:rPr>
-                <w:t>2</w:t>
-              </w:r>
-            </w:fldSimple>
+            <w:r>
+              <w:fldChar w:fldCharType="begin"/>
+            </w:r>
+            <w:r>
+              <w:instrText xml:space="preserve"> PAGE </w:instrText>
+            </w:r>
+            <w:r>
+              <w:fldChar w:fldCharType="separate"/>
+            </w:r>
+            <w:r>
+              <w:rPr>
+                <w:noProof/>
+              </w:rPr>
+              <w:t>2</w:t>
+            </w:r>
+            <w:r>
+              <w:rPr>
+                <w:noProof/>
+              </w:rPr>
+              <w:fldChar w:fldCharType="end"/>
+            </w:r>
             <w:r>
               <w:t xml:space="preserve"> of </w:t>
             </w:r>
-            <w:fldSimple w:instr=" NUMPAGES  ">
-              <w:r>
-                <w:rPr>
-                  <w:noProof/>
-                </w:rPr>
-                <w:t>2</w:t>
-              </w:r>
-            </w:fldSimple>
+            <w:r>
+              <w:fldChar w:fldCharType="begin"/>
+            </w:r>
+            <w:r>
+              <w:instrText xml:space="preserve"> NUMPAGES  </w:instrText>
+            </w:r>
+            <w:r>
+              <w:fldChar w:fldCharType="separate"/>
+            </w:r>
+            <w:r>
+              <w:rPr>
+                <w:noProof/>
+              </w:rPr>
+              <w:t>3</w:t>
+            </w:r>
+            <w:r>
+              <w:rPr>
+                <w:noProof/>
+              </w:rPr>
+              <w:fldChar w:fldCharType="end"/>
+            </w:r>
           </w:p>
         </w:sdtContent>
       </w:sdt>
@@ -1106,7 +1335,7 @@
 </file>
 
 <file path=word/footer2.xml><?xml version="1.0" encoding="utf-8"?>
-<w:ftr xmlns:ve="http://schemas.openxmlformats.org/markup-compatibility/2006" xmlns:o="urn:schemas-microsoft-com:office:office" xmlns:r="http://schemas.openxmlformats.org/officeDocument/2006/relationships" xmlns:m="http://schemas.openxmlformats.org/officeDocument/2006/math" xmlns:v="urn:schemas-microsoft-com:vml" xmlns:wp="http://schemas.openxmlformats.org/drawingml/2006/wordprocessingDrawing" xmlns:w10="urn:schemas-microsoft-com:office:word" xmlns:w="http://schemas.openxmlformats.org/wordprocessingml/2006/main" xmlns:wne="http://schemas.microsoft.com/office/word/2006/wordml">
+<w:ftr xmlns:wpc="http://schemas.microsoft.com/office/word/2010/wordprocessingCanvas" xmlns:mc="http://schemas.openxmlformats.org/markup-compatibility/2006" xmlns:o="urn:schemas-microsoft-com:office:office" xmlns:r="http://schemas.openxmlformats.org/officeDocument/2006/relationships" xmlns:m="http://schemas.openxmlformats.org/officeDocument/2006/math" xmlns:v="urn:schemas-microsoft-com:vml" xmlns:wp14="http://schemas.microsoft.com/office/word/2010/wordprocessingDrawing" xmlns:wp="http://schemas.openxmlformats.org/drawingml/2006/wordprocessingDrawing" xmlns:w10="urn:schemas-microsoft-com:office:word" xmlns:w="http://schemas.openxmlformats.org/wordprocessingml/2006/main" xmlns:w14="http://schemas.microsoft.com/office/word/2010/wordml" xmlns:wpg="http://schemas.microsoft.com/office/word/2010/wordprocessingGroup" xmlns:wpi="http://schemas.microsoft.com/office/word/2010/wordprocessingInk" xmlns:wne="http://schemas.microsoft.com/office/word/2006/wordml" xmlns:wps="http://schemas.microsoft.com/office/word/2010/wordprocessingShape" mc:Ignorable="w14 wp14">
   <w:sdt>
     <w:sdtPr>
       <w:id w:val="1478483"/>
@@ -1115,6 +1344,7 @@
         <w:docPartUnique/>
       </w:docPartObj>
     </w:sdtPr>
+    <w:sdtEndPr/>
     <w:sdtContent>
       <w:sdt>
         <w:sdtPr>
@@ -1124,6 +1354,7 @@
             <w:docPartUnique/>
           </w:docPartObj>
         </w:sdtPr>
+        <w:sdtEndPr/>
         <w:sdtContent>
           <w:p>
             <w:pPr>
@@ -1135,7 +1366,7 @@
                 <w:lang w:eastAsia="zh-CN"/>
               </w:rPr>
               <w:drawing>
-                <wp:anchor distT="0" distB="0" distL="0" distR="0" simplePos="0" relativeHeight="251660288" behindDoc="0" locked="0" layoutInCell="1" allowOverlap="1">
+                <wp:anchor distT="0" distB="0" distL="0" distR="0" simplePos="0" relativeHeight="251660288" behindDoc="0" locked="0" layoutInCell="1" allowOverlap="1" wp14:anchorId="41AC714A" wp14:editId="0F82EE11">
                   <wp:simplePos x="0" y="0"/>
                   <wp:positionH relativeFrom="leftMargin">
                     <wp:posOffset>822960</wp:posOffset>
@@ -1181,25 +1412,51 @@
             <w:r>
               <w:t xml:space="preserve">Page </w:t>
             </w:r>
-            <w:fldSimple w:instr=" PAGE ">
-              <w:r>
-                <w:rPr>
-                  <w:noProof/>
-                </w:rPr>
-                <w:t>1</w:t>
-              </w:r>
-            </w:fldSimple>
+            <w:r>
+              <w:fldChar w:fldCharType="begin"/>
+            </w:r>
+            <w:r>
+              <w:instrText xml:space="preserve"> PAGE </w:instrText>
+            </w:r>
+            <w:r>
+              <w:fldChar w:fldCharType="separate"/>
+            </w:r>
+            <w:r>
+              <w:rPr>
+                <w:noProof/>
+              </w:rPr>
+              <w:t>1</w:t>
+            </w:r>
+            <w:r>
+              <w:rPr>
+                <w:noProof/>
+              </w:rPr>
+              <w:fldChar w:fldCharType="end"/>
+            </w:r>
             <w:r>
               <w:t xml:space="preserve"> of </w:t>
             </w:r>
-            <w:fldSimple w:instr=" NUMPAGES  ">
-              <w:r>
-                <w:rPr>
-                  <w:noProof/>
-                </w:rPr>
-                <w:t>2</w:t>
-              </w:r>
-            </w:fldSimple>
+            <w:r>
+              <w:fldChar w:fldCharType="begin"/>
+            </w:r>
+            <w:r>
+              <w:instrText xml:space="preserve"> NUMPAGES  </w:instrText>
+            </w:r>
+            <w:r>
+              <w:fldChar w:fldCharType="separate"/>
+            </w:r>
+            <w:r>
+              <w:rPr>
+                <w:noProof/>
+              </w:rPr>
+              <w:t>3</w:t>
+            </w:r>
+            <w:r>
+              <w:rPr>
+                <w:noProof/>
+              </w:rPr>
+              <w:fldChar w:fldCharType="end"/>
+            </w:r>
           </w:p>
         </w:sdtContent>
       </w:sdt>
@@ -1209,7 +1466,7 @@
 </file>
 
 <file path=word/footnotes.xml><?xml version="1.0" encoding="utf-8"?>
-<w:footnotes xmlns:ve="http://schemas.openxmlformats.org/markup-compatibility/2006" xmlns:o="urn:schemas-microsoft-com:office:office" xmlns:r="http://schemas.openxmlformats.org/officeDocument/2006/relationships" xmlns:m="http://schemas.openxmlformats.org/officeDocument/2006/math" xmlns:v="urn:schemas-microsoft-com:vml" xmlns:wp="http://schemas.openxmlformats.org/drawingml/2006/wordprocessingDrawing" xmlns:w10="urn:schemas-microsoft-com:office:word" xmlns:w="http://schemas.openxmlformats.org/wordprocessingml/2006/main" xmlns:wne="http://schemas.microsoft.com/office/word/2006/wordml">
+<w:footnotes xmlns:wpc="http://schemas.microsoft.com/office/word/2010/wordprocessingCanvas" xmlns:mc="http://schemas.openxmlformats.org/markup-compatibility/2006" xmlns:o="urn:schemas-microsoft-com:office:office" xmlns:r="http://schemas.openxmlformats.org/officeDocument/2006/relationships" xmlns:m="http://schemas.openxmlformats.org/officeDocument/2006/math" xmlns:v="urn:schemas-microsoft-com:vml" xmlns:wp14="http://schemas.microsoft.com/office/word/2010/wordprocessingDrawing" xmlns:wp="http://schemas.openxmlformats.org/drawingml/2006/wordprocessingDrawing" xmlns:w10="urn:schemas-microsoft-com:office:word" xmlns:w="http://schemas.openxmlformats.org/wordprocessingml/2006/main" xmlns:w14="http://schemas.microsoft.com/office/word/2010/wordml" xmlns:wpg="http://schemas.microsoft.com/office/word/2010/wordprocessingGroup" xmlns:wpi="http://schemas.microsoft.com/office/word/2010/wordprocessingInk" xmlns:wne="http://schemas.microsoft.com/office/word/2006/wordml" xmlns:wps="http://schemas.microsoft.com/office/word/2010/wordprocessingShape" mc:Ignorable="w14 wp14">
   <w:footnote w:type="separator" w:id="-1">
     <w:p>
       <w:r>
@@ -1228,7 +1485,7 @@
 </file>
 
 <file path=word/header1.xml><?xml version="1.0" encoding="utf-8"?>
-<w:hdr xmlns:ve="http://schemas.openxmlformats.org/markup-compatibility/2006" xmlns:o="urn:schemas-microsoft-com:office:office" xmlns:r="http://schemas.openxmlformats.org/officeDocument/2006/relationships" xmlns:m="http://schemas.openxmlformats.org/officeDocument/2006/math" xmlns:v="urn:schemas-microsoft-com:vml" xmlns:wp="http://schemas.openxmlformats.org/drawingml/2006/wordprocessingDrawing" xmlns:w10="urn:schemas-microsoft-com:office:word" xmlns:w="http://schemas.openxmlformats.org/wordprocessingml/2006/main" xmlns:wne="http://schemas.microsoft.com/office/word/2006/wordml">
+<w:hdr xmlns:wpc="http://schemas.microsoft.com/office/word/2010/wordprocessingCanvas" xmlns:mc="http://schemas.openxmlformats.org/markup-compatibility/2006" xmlns:o="urn:schemas-microsoft-com:office:office" xmlns:r="http://schemas.openxmlformats.org/officeDocument/2006/relationships" xmlns:m="http://schemas.openxmlformats.org/officeDocument/2006/math" xmlns:v="urn:schemas-microsoft-com:vml" xmlns:wp14="http://schemas.microsoft.com/office/word/2010/wordprocessingDrawing" xmlns:wp="http://schemas.openxmlformats.org/drawingml/2006/wordprocessingDrawing" xmlns:w10="urn:schemas-microsoft-com:office:word" xmlns:w="http://schemas.openxmlformats.org/wordprocessingml/2006/main" xmlns:w14="http://schemas.microsoft.com/office/word/2010/wordml" xmlns:wpg="http://schemas.microsoft.com/office/word/2010/wordprocessingGroup" xmlns:wpi="http://schemas.microsoft.com/office/word/2010/wordprocessingInk" xmlns:wne="http://schemas.microsoft.com/office/word/2006/wordml" xmlns:wps="http://schemas.microsoft.com/office/word/2010/wordprocessingShape" mc:Ignorable="w14 wp14">
   <w:p>
     <w:pPr>
       <w:pStyle w:val="THGHeader2"/>
@@ -1245,7 +1502,7 @@
 </file>
 
 <file path=word/numbering.xml><?xml version="1.0" encoding="utf-8"?>
-<w:numbering xmlns:ve="http://schemas.openxmlformats.org/markup-compatibility/2006" xmlns:o="urn:schemas-microsoft-com:office:office" xmlns:r="http://schemas.openxmlformats.org/officeDocument/2006/relationships" xmlns:m="http://schemas.openxmlformats.org/officeDocument/2006/math" xmlns:v="urn:schemas-microsoft-com:vml" xmlns:wp="http://schemas.openxmlformats.org/drawingml/2006/wordprocessingDrawing" xmlns:w10="urn:schemas-microsoft-com:office:word" xmlns:w="http://schemas.openxmlformats.org/wordprocessingml/2006/main" xmlns:wne="http://schemas.microsoft.com/office/word/2006/wordml">
+<w:numbering xmlns:wpc="http://schemas.microsoft.com/office/word/2010/wordprocessingCanvas" xmlns:mc="http://schemas.openxmlformats.org/markup-compatibility/2006" xmlns:o="urn:schemas-microsoft-com:office:office" xmlns:r="http://schemas.openxmlformats.org/officeDocument/2006/relationships" xmlns:m="http://schemas.openxmlformats.org/officeDocument/2006/math" xmlns:v="urn:schemas-microsoft-com:vml" xmlns:wp14="http://schemas.microsoft.com/office/word/2010/wordprocessingDrawing" xmlns:wp="http://schemas.openxmlformats.org/drawingml/2006/wordprocessingDrawing" xmlns:w10="urn:schemas-microsoft-com:office:word" xmlns:w="http://schemas.openxmlformats.org/wordprocessingml/2006/main" xmlns:w14="http://schemas.microsoft.com/office/word/2010/wordml" xmlns:wpg="http://schemas.microsoft.com/office/word/2010/wordprocessingGroup" xmlns:wpi="http://schemas.microsoft.com/office/word/2010/wordprocessingInk" xmlns:wne="http://schemas.microsoft.com/office/word/2006/wordml" xmlns:wps="http://schemas.microsoft.com/office/word/2010/wordprocessingShape" mc:Ignorable="w14 wp14">
   <w:abstractNum w:abstractNumId="0">
     <w:nsid w:val="FFFFFF1D"/>
     <w:multiLevelType w:val="multilevel"/>
@@ -2254,6 +2511,119 @@
     </w:lvl>
   </w:abstractNum>
   <w:abstractNum w:abstractNumId="17">
+    <w:nsid w:val="635F0618"/>
+    <w:multiLevelType w:val="hybridMultilevel"/>
+    <w:tmpl w:val="DB9A64D4"/>
+    <w:lvl w:ilvl="0" w:tplc="04090001">
+      <w:start w:val="1"/>
+      <w:numFmt w:val="bullet"/>
+      <w:lvlText w:val=""/>
+      <w:lvlJc w:val="left"/>
+      <w:pPr>
+        <w:ind w:left="720" w:hanging="360"/>
+      </w:pPr>
+      <w:rPr>
+        <w:rFonts w:ascii="Symbol" w:hAnsi="Symbol" w:hint="default"/>
+      </w:rPr>
+    </w:lvl>
+    <w:lvl w:ilvl="1" w:tplc="04090003" w:tentative="1">
+      <w:start w:val="1"/>
+      <w:numFmt w:val="bullet"/>
+      <w:lvlText w:val="o"/>
+      <w:lvlJc w:val="left"/>
+      <w:pPr>
+        <w:ind w:left="1440" w:hanging="360"/>
+      </w:pPr>
+      <w:rPr>
+        <w:rFonts w:ascii="Courier New" w:hAnsi="Courier New" w:cs="Courier New" w:hint="default"/>
+      </w:rPr>
+    </w:lvl>
+    <w:lvl w:ilvl="2" w:tplc="04090005" w:tentative="1">
+      <w:start w:val="1"/>
+      <w:numFmt w:val="bullet"/>
+      <w:lvlText w:val=""/>
+      <w:lvlJc w:val="left"/>
+      <w:pPr>
+        <w:ind w:left="2160" w:hanging="360"/>
+      </w:pPr>
+      <w:rPr>
+        <w:rFonts w:ascii="Wingdings" w:hAnsi="Wingdings" w:hint="default"/>
+      </w:rPr>
+    </w:lvl>
+    <w:lvl w:ilvl="3" w:tplc="04090001" w:tentative="1">
+      <w:start w:val="1"/>
+      <w:numFmt w:val="bullet"/>
+      <w:lvlText w:val=""/>
+      <w:lvlJc w:val="left"/>
+      <w:pPr>
+        <w:ind w:left="2880" w:hanging="360"/>
+      </w:pPr>
+      <w:rPr>
+        <w:rFonts w:ascii="Symbol" w:hAnsi="Symbol" w:hint="default"/>
+      </w:rPr>
+    </w:lvl>
+    <w:lvl w:ilvl="4" w:tplc="04090003" w:tentative="1">
+      <w:start w:val="1"/>
+      <w:numFmt w:val="bullet"/>
+      <w:lvlText w:val="o"/>
+      <w:lvlJc w:val="left"/>
+      <w:pPr>
+        <w:ind w:left="3600" w:hanging="360"/>
+      </w:pPr>
+      <w:rPr>
+        <w:rFonts w:ascii="Courier New" w:hAnsi="Courier New" w:cs="Courier New" w:hint="default"/>
+      </w:rPr>
+    </w:lvl>
+    <w:lvl w:ilvl="5" w:tplc="04090005" w:tentative="1">
+      <w:start w:val="1"/>
+      <w:numFmt w:val="bullet"/>
+      <w:lvlText w:val=""/>
+      <w:lvlJc w:val="left"/>
+      <w:pPr>
+        <w:ind w:left="4320" w:hanging="360"/>
+      </w:pPr>
+      <w:rPr>
+        <w:rFonts w:ascii="Wingdings" w:hAnsi="Wingdings" w:hint="default"/>
+      </w:rPr>
+    </w:lvl>
+    <w:lvl w:ilvl="6" w:tplc="04090001" w:tentative="1">
+      <w:start w:val="1"/>
+      <w:numFmt w:val="bullet"/>
+      <w:lvlText w:val=""/>
+      <w:lvlJc w:val="left"/>
+      <w:pPr>
+        <w:ind w:left="5040" w:hanging="360"/>
+      </w:pPr>
+      <w:rPr>
+        <w:rFonts w:ascii="Symbol" w:hAnsi="Symbol" w:hint="default"/>
+      </w:rPr>
+    </w:lvl>
+    <w:lvl w:ilvl="7" w:tplc="04090003" w:tentative="1">
+      <w:start w:val="1"/>
+      <w:numFmt w:val="bullet"/>
+      <w:lvlText w:val="o"/>
+      <w:lvlJc w:val="left"/>
+      <w:pPr>
+        <w:ind w:left="5760" w:hanging="360"/>
+      </w:pPr>
+      <w:rPr>
+        <w:rFonts w:ascii="Courier New" w:hAnsi="Courier New" w:cs="Courier New" w:hint="default"/>
+      </w:rPr>
+    </w:lvl>
+    <w:lvl w:ilvl="8" w:tplc="04090005" w:tentative="1">
+      <w:start w:val="1"/>
+      <w:numFmt w:val="bullet"/>
+      <w:lvlText w:val=""/>
+      <w:lvlJc w:val="left"/>
+      <w:pPr>
+        <w:ind w:left="6480" w:hanging="360"/>
+      </w:pPr>
+      <w:rPr>
+        <w:rFonts w:ascii="Wingdings" w:hAnsi="Wingdings" w:hint="default"/>
+      </w:rPr>
+    </w:lvl>
+  </w:abstractNum>
+  <w:abstractNum w:abstractNumId="18">
     <w:nsid w:val="6F8352A3"/>
     <w:multiLevelType w:val="hybridMultilevel"/>
     <w:tmpl w:val="EA0A1458"/>
@@ -2348,7 +2718,7 @@
     <w:abstractNumId w:val="11"/>
   </w:num>
   <w:num w:numId="2">
-    <w:abstractNumId w:val="17"/>
+    <w:abstractNumId w:val="18"/>
   </w:num>
   <w:num w:numId="3">
     <w:abstractNumId w:val="8"/>
@@ -2363,73 +2733,73 @@
     <w:abstractNumId w:val="1"/>
   </w:num>
   <w:num w:numId="7">
-    <w:abstractNumId w:val="17"/>
+    <w:abstractNumId w:val="18"/>
     <w:lvlOverride w:ilvl="0">
       <w:startOverride w:val="1"/>
     </w:lvlOverride>
   </w:num>
   <w:num w:numId="8">
-    <w:abstractNumId w:val="17"/>
+    <w:abstractNumId w:val="18"/>
     <w:lvlOverride w:ilvl="0">
       <w:startOverride w:val="1"/>
     </w:lvlOverride>
   </w:num>
   <w:num w:numId="9">
-    <w:abstractNumId w:val="17"/>
+    <w:abstractNumId w:val="18"/>
     <w:lvlOverride w:ilvl="0">
       <w:startOverride w:val="1"/>
     </w:lvlOverride>
   </w:num>
   <w:num w:numId="10">
-    <w:abstractNumId w:val="17"/>
+    <w:abstractNumId w:val="18"/>
     <w:lvlOverride w:ilvl="0">
       <w:startOverride w:val="1"/>
     </w:lvlOverride>
   </w:num>
   <w:num w:numId="11">
-    <w:abstractNumId w:val="17"/>
+    <w:abstractNumId w:val="18"/>
     <w:lvlOverride w:ilvl="0">
       <w:startOverride w:val="1"/>
     </w:lvlOverride>
   </w:num>
   <w:num w:numId="12">
-    <w:abstractNumId w:val="17"/>
+    <w:abstractNumId w:val="18"/>
     <w:lvlOverride w:ilvl="0">
       <w:startOverride w:val="1"/>
     </w:lvlOverride>
   </w:num>
   <w:num w:numId="13">
-    <w:abstractNumId w:val="17"/>
+    <w:abstractNumId w:val="18"/>
     <w:lvlOverride w:ilvl="0">
       <w:startOverride w:val="1"/>
     </w:lvlOverride>
   </w:num>
   <w:num w:numId="14">
-    <w:abstractNumId w:val="17"/>
+    <w:abstractNumId w:val="18"/>
     <w:lvlOverride w:ilvl="0">
       <w:startOverride w:val="1"/>
     </w:lvlOverride>
   </w:num>
   <w:num w:numId="15">
-    <w:abstractNumId w:val="17"/>
+    <w:abstractNumId w:val="18"/>
     <w:lvlOverride w:ilvl="0">
       <w:startOverride w:val="1"/>
     </w:lvlOverride>
   </w:num>
   <w:num w:numId="16">
-    <w:abstractNumId w:val="17"/>
+    <w:abstractNumId w:val="18"/>
     <w:lvlOverride w:ilvl="0">
       <w:startOverride w:val="1"/>
     </w:lvlOverride>
   </w:num>
   <w:num w:numId="17">
-    <w:abstractNumId w:val="17"/>
+    <w:abstractNumId w:val="18"/>
     <w:lvlOverride w:ilvl="0">
       <w:startOverride w:val="1"/>
     </w:lvlOverride>
   </w:num>
   <w:num w:numId="18">
-    <w:abstractNumId w:val="17"/>
+    <w:abstractNumId w:val="18"/>
     <w:lvlOverride w:ilvl="0">
       <w:startOverride w:val="1"/>
     </w:lvlOverride>
@@ -2441,43 +2811,43 @@
     <w:abstractNumId w:val="14"/>
   </w:num>
   <w:num w:numId="21">
-    <w:abstractNumId w:val="17"/>
+    <w:abstractNumId w:val="18"/>
     <w:lvlOverride w:ilvl="0">
       <w:startOverride w:val="1"/>
     </w:lvlOverride>
   </w:num>
   <w:num w:numId="22">
-    <w:abstractNumId w:val="17"/>
+    <w:abstractNumId w:val="18"/>
     <w:lvlOverride w:ilvl="0">
       <w:startOverride w:val="1"/>
     </w:lvlOverride>
   </w:num>
   <w:num w:numId="23">
-    <w:abstractNumId w:val="17"/>
+    <w:abstractNumId w:val="18"/>
     <w:lvlOverride w:ilvl="0">
       <w:startOverride w:val="1"/>
     </w:lvlOverride>
   </w:num>
   <w:num w:numId="24">
-    <w:abstractNumId w:val="17"/>
+    <w:abstractNumId w:val="18"/>
     <w:lvlOverride w:ilvl="0">
       <w:startOverride w:val="1"/>
     </w:lvlOverride>
   </w:num>
   <w:num w:numId="25">
-    <w:abstractNumId w:val="17"/>
+    <w:abstractNumId w:val="18"/>
     <w:lvlOverride w:ilvl="0">
       <w:startOverride w:val="1"/>
     </w:lvlOverride>
   </w:num>
   <w:num w:numId="26">
-    <w:abstractNumId w:val="17"/>
+    <w:abstractNumId w:val="18"/>
     <w:lvlOverride w:ilvl="0">
       <w:startOverride w:val="1"/>
     </w:lvlOverride>
   </w:num>
   <w:num w:numId="27">
-    <w:abstractNumId w:val="17"/>
+    <w:abstractNumId w:val="18"/>
     <w:lvlOverride w:ilvl="0">
       <w:startOverride w:val="1"/>
     </w:lvlOverride>
@@ -2521,12 +2891,15 @@
   <w:num w:numId="39">
     <w:abstractNumId w:val="0"/>
   </w:num>
+  <w:num w:numId="40">
+    <w:abstractNumId w:val="17"/>
+  </w:num>
   <w:numIdMacAtCleanup w:val="6"/>
 </w:numbering>
 </file>
 
 <file path=word/styles.xml><?xml version="1.0" encoding="utf-8"?>
-<w:styles xmlns:r="http://schemas.openxmlformats.org/officeDocument/2006/relationships" xmlns:w="http://schemas.openxmlformats.org/wordprocessingml/2006/main">
+<w:styles xmlns:mc="http://schemas.openxmlformats.org/markup-compatibility/2006" xmlns:r="http://schemas.openxmlformats.org/officeDocument/2006/relationships" xmlns:w="http://schemas.openxmlformats.org/wordprocessingml/2006/main" xmlns:w14="http://schemas.microsoft.com/office/word/2010/wordml" mc:Ignorable="w14">
   <w:docDefaults>
     <w:rPrDefault>
       <w:rPr>
@@ -2832,7 +3205,6 @@
     <w:uiPriority w:val="99"/>
     <w:semiHidden/>
     <w:unhideWhenUsed/>
-    <w:qFormat/>
     <w:tblPr>
       <w:tblInd w:w="0" w:type="dxa"/>
       <w:tblCellMar>
@@ -3208,6 +3580,8 @@
     <w:rPr>
       <w:b/>
       <w:bCs/>
+      <w:sz w:val="20"/>
+      <w:szCs w:val="20"/>
     </w:rPr>
   </w:style>
   <w:style w:type="paragraph" w:styleId="ListParagraph">
@@ -3291,6 +3665,11 @@
     <w:uiPriority w:val="18"/>
     <w:rsid w:val="00974142"/>
     <w:rPr>
+      <w:rFonts w:asciiTheme="minorHAnsi" w:eastAsiaTheme="majorEastAsia" w:hAnsiTheme="minorHAnsi" w:cstheme="majorBidi"/>
+      <w:b/>
+      <w:color w:val="000000" w:themeColor="text1"/>
+      <w:spacing w:val="5"/>
+      <w:kern w:val="28"/>
       <w:sz w:val="28"/>
       <w:szCs w:val="32"/>
     </w:rPr>
@@ -3490,6 +3869,10 @@
     <w:link w:val="HDFFooter"/>
     <w:uiPriority w:val="23"/>
     <w:rsid w:val="001706A5"/>
+    <w:rPr>
+      <w:rFonts w:asciiTheme="minorHAnsi" w:hAnsiTheme="minorHAnsi"/>
+      <w:sz w:val="24"/>
+    </w:rPr>
   </w:style>
   <w:style w:type="paragraph" w:customStyle="1" w:styleId="THGHeader2">
     <w:name w:val="THG Header2"/>
@@ -3665,6 +4048,196 @@
     <w:rPr>
       <w:rFonts w:ascii="Courier New" w:eastAsia="Times New Roman" w:hAnsi="Courier New" w:cs="Courier New"/>
     </w:rPr>
+  </w:style>
+</w:styles>
+</file>
+
+<file path=word/stylesWithEffects.xml><?xml version="1.0" encoding="utf-8"?>
+<w:styles xmlns:wpc="http://schemas.microsoft.com/office/word/2010/wordprocessingCanvas" xmlns:mc="http://schemas.openxmlformats.org/markup-compatibility/2006" xmlns:o="urn:schemas-microsoft-com:office:office" xmlns:r="http://schemas.openxmlformats.org/officeDocument/2006/relationships" xmlns:m="http://schemas.openxmlformats.org/officeDocument/2006/math" xmlns:v="urn:schemas-microsoft-com:vml" xmlns:wp14="http://schemas.microsoft.com/office/word/2010/wordprocessingDrawing" xmlns:wp="http://schemas.openxmlformats.org/drawingml/2006/wordprocessingDrawing" xmlns:w10="urn:schemas-microsoft-com:office:word" xmlns:w="http://schemas.openxmlformats.org/wordprocessingml/2006/main" xmlns:w14="http://schemas.microsoft.com/office/word/2010/wordml" xmlns:wpg="http://schemas.microsoft.com/office/word/2010/wordprocessingGroup" xmlns:wpi="http://schemas.microsoft.com/office/word/2010/wordprocessingInk" xmlns:wne="http://schemas.microsoft.com/office/word/2006/wordml" xmlns:wps="http://schemas.microsoft.com/office/word/2010/wordprocessingShape" mc:Ignorable="w14 wp14">
+  <w:docDefaults>
+    <w:rPrDefault>
+      <w:rPr>
+        <w:rFonts w:asciiTheme="minorHAnsi" w:eastAsiaTheme="minorEastAsia" w:hAnsiTheme="minorHAnsi" w:cstheme="minorBidi"/>
+        <w:sz w:val="22"/>
+        <w:szCs w:val="22"/>
+        <w:lang w:val="en-US" w:eastAsia="zh-CN" w:bidi="ar-SA"/>
+      </w:rPr>
+    </w:rPrDefault>
+    <w:pPrDefault>
+      <w:pPr>
+        <w:spacing w:after="200" w:line="276" w:lineRule="auto"/>
+      </w:pPr>
+    </w:pPrDefault>
+  </w:docDefaults>
+  <w:latentStyles w:defLockedState="0" w:defUIPriority="99" w:defSemiHidden="1" w:defUnhideWhenUsed="1" w:defQFormat="0" w:count="267">
+    <w:lsdException w:name="Normal" w:semiHidden="0" w:uiPriority="0" w:unhideWhenUsed="0" w:qFormat="1"/>
+    <w:lsdException w:name="heading 1" w:semiHidden="0" w:uiPriority="9" w:unhideWhenUsed="0" w:qFormat="1"/>
+    <w:lsdException w:name="heading 2" w:uiPriority="9" w:qFormat="1"/>
+    <w:lsdException w:name="heading 3" w:uiPriority="9" w:qFormat="1"/>
+    <w:lsdException w:name="heading 4" w:uiPriority="9" w:qFormat="1"/>
+    <w:lsdException w:name="heading 5" w:uiPriority="9" w:qFormat="1"/>
+    <w:lsdException w:name="heading 6" w:uiPriority="9" w:qFormat="1"/>
+    <w:lsdException w:name="heading 7" w:uiPriority="9" w:qFormat="1"/>
+    <w:lsdException w:name="heading 8" w:uiPriority="9" w:qFormat="1"/>
+    <w:lsdException w:name="heading 9" w:uiPriority="9" w:qFormat="1"/>
+    <w:lsdException w:name="toc 1" w:uiPriority="39"/>
+    <w:lsdException w:name="toc 2" w:uiPriority="39"/>
+    <w:lsdException w:name="toc 3" w:uiPriority="39"/>
+    <w:lsdException w:name="toc 4" w:uiPriority="39"/>
+    <w:lsdException w:name="toc 5" w:uiPriority="39"/>
+    <w:lsdException w:name="toc 6" w:uiPriority="39"/>
+    <w:lsdException w:name="toc 7" w:uiPriority="39"/>
+    <w:lsdException w:name="toc 8" w:uiPriority="39"/>
+    <w:lsdException w:name="toc 9" w:uiPriority="39"/>
+    <w:lsdException w:name="caption" w:uiPriority="35" w:qFormat="1"/>
+    <w:lsdException w:name="Title" w:semiHidden="0" w:uiPriority="10" w:unhideWhenUsed="0" w:qFormat="1"/>
+    <w:lsdException w:name="Default Paragraph Font" w:uiPriority="1"/>
+    <w:lsdException w:name="Subtitle" w:semiHidden="0" w:uiPriority="11" w:unhideWhenUsed="0" w:qFormat="1"/>
+    <w:lsdException w:name="Strong" w:semiHidden="0" w:uiPriority="22" w:unhideWhenUsed="0" w:qFormat="1"/>
+    <w:lsdException w:name="Emphasis" w:semiHidden="0" w:uiPriority="20" w:unhideWhenUsed="0" w:qFormat="1"/>
+    <w:lsdException w:name="Table Grid" w:semiHidden="0" w:uiPriority="59" w:unhideWhenUsed="0"/>
+    <w:lsdException w:name="Placeholder Text" w:unhideWhenUsed="0"/>
+    <w:lsdException w:name="No Spacing" w:semiHidden="0" w:uiPriority="1" w:unhideWhenUsed="0" w:qFormat="1"/>
+    <w:lsdException w:name="Light Shading" w:semiHidden="0" w:uiPriority="60" w:unhideWhenUsed="0"/>
+    <w:lsdException w:name="Light List" w:semiHidden="0" w:uiPriority="61" w:unhideWhenUsed="0"/>
+    <w:lsdException w:name="Light Grid" w:semiHidden="0" w:uiPriority="62" w:unhideWhenUsed="0"/>
+    <w:lsdException w:name="Medium Shading 1" w:semiHidden="0" w:uiPriority="63" w:unhideWhenUsed="0"/>
+    <w:lsdException w:name="Medium Shading 2" w:semiHidden="0" w:uiPriority="64" w:unhideWhenUsed="0"/>
+    <w:lsdException w:name="Medium List 1" w:semiHidden="0" w:uiPriority="65" w:unhideWhenUsed="0"/>
+    <w:lsdException w:name="Medium List 2" w:semiHidden="0" w:uiPriority="66" w:unhideWhenUsed="0"/>
+    <w:lsdException w:name="Medium Grid 1" w:semiHidden="0" w:uiPriority="67" w:unhideWhenUsed="0"/>
+    <w:lsdException w:name="Medium Grid 2" w:semiHidden="0" w:uiPriority="68" w:unhideWhenUsed="0"/>
+    <w:lsdException w:name="Medium Grid 3" w:semiHidden="0" w:uiPriority="69" w:unhideWhenUsed="0"/>
+    <w:lsdException w:name="Dark List" w:semiHidden="0" w:uiPriority="70" w:unhideWhenUsed="0"/>
+    <w:lsdException w:name="Colorful Shading" w:semiHidden="0" w:uiPriority="71" w:unhideWhenUsed="0"/>
+    <w:lsdException w:name="Colorful List" w:semiHidden="0" w:uiPriority="72" w:unhideWhenUsed="0"/>
+    <w:lsdException w:name="Colorful Grid" w:semiHidden="0" w:uiPriority="73" w:unhideWhenUsed="0"/>
+    <w:lsdException w:name="Light Shading Accent 1" w:semiHidden="0" w:uiPriority="60" w:unhideWhenUsed="0"/>
+    <w:lsdException w:name="Light List Accent 1" w:semiHidden="0" w:uiPriority="61" w:unhideWhenUsed="0"/>
+    <w:lsdException w:name="Light Grid Accent 1" w:semiHidden="0" w:uiPriority="62" w:unhideWhenUsed="0"/>
+    <w:lsdException w:name="Medium Shading 1 Accent 1" w:semiHidden="0" w:uiPriority="63" w:unhideWhenUsed="0"/>
+    <w:lsdException w:name="Medium Shading 2 Accent 1" w:semiHidden="0" w:uiPriority="64" w:unhideWhenUsed="0"/>
+    <w:lsdException w:name="Medium List 1 Accent 1" w:semiHidden="0" w:uiPriority="65" w:unhideWhenUsed="0"/>
+    <w:lsdException w:name="Revision" w:unhideWhenUsed="0"/>
+    <w:lsdException w:name="List Paragraph" w:semiHidden="0" w:uiPriority="34" w:unhideWhenUsed="0" w:qFormat="1"/>
+    <w:lsdException w:name="Quote" w:semiHidden="0" w:uiPriority="29" w:unhideWhenUsed="0" w:qFormat="1"/>
+    <w:lsdException w:name="Intense Quote" w:semiHidden="0" w:uiPriority="30" w:unhideWhenUsed="0" w:qFormat="1"/>
+    <w:lsdException w:name="Medium List 2 Accent 1" w:semiHidden="0" w:uiPriority="66" w:unhideWhenUsed="0"/>
+    <w:lsdException w:name="Medium Grid 1 Accent 1" w:semiHidden="0" w:uiPriority="67" w:unhideWhenUsed="0"/>
+    <w:lsdException w:name="Medium Grid 2 Accent 1" w:semiHidden="0" w:uiPriority="68" w:unhideWhenUsed="0"/>
+    <w:lsdException w:name="Medium Grid 3 Accent 1" w:semiHidden="0" w:uiPriority="69" w:unhideWhenUsed="0"/>
+    <w:lsdException w:name="Dark List Accent 1" w:semiHidden="0" w:uiPriority="70" w:unhideWhenUsed="0"/>
+    <w:lsdException w:name="Colorful Shading Accent 1" w:semiHidden="0" w:uiPriority="71" w:unhideWhenUsed="0"/>
+    <w:lsdException w:name="Colorful List Accent 1" w:semiHidden="0" w:uiPriority="72" w:unhideWhenUsed="0"/>
+    <w:lsdException w:name="Colorful Grid Accent 1" w:semiHidden="0" w:uiPriority="73" w:unhideWhenUsed="0"/>
+    <w:lsdException w:name="Light Shading Accent 2" w:semiHidden="0" w:uiPriority="60" w:unhideWhenUsed="0"/>
+    <w:lsdException w:name="Light List Accent 2" w:semiHidden="0" w:uiPriority="61" w:unhideWhenUsed="0"/>
+    <w:lsdException w:name="Light Grid Accent 2" w:semiHidden="0" w:uiPriority="62" w:unhideWhenUsed="0"/>
+    <w:lsdException w:name="Medium Shading 1 Accent 2" w:semiHidden="0" w:uiPriority="63" w:unhideWhenUsed="0"/>
+    <w:lsdException w:name="Medium Shading 2 Accent 2" w:semiHidden="0" w:uiPriority="64" w:unhideWhenUsed="0"/>
+    <w:lsdException w:name="Medium List 1 Accent 2" w:semiHidden="0" w:uiPriority="65" w:unhideWhenUsed="0"/>
+    <w:lsdException w:name="Medium List 2 Accent 2" w:semiHidden="0" w:uiPriority="66" w:unhideWhenUsed="0"/>
+    <w:lsdException w:name="Medium Grid 1 Accent 2" w:semiHidden="0" w:uiPriority="67" w:unhideWhenUsed="0"/>
+    <w:lsdException w:name="Medium Grid 2 Accent 2" w:semiHidden="0" w:uiPriority="68" w:unhideWhenUsed="0"/>
+    <w:lsdException w:name="Medium Grid 3 Accent 2" w:semiHidden="0" w:uiPriority="69" w:unhideWhenUsed="0"/>
+    <w:lsdException w:name="Dark List Accent 2" w:semiHidden="0" w:uiPriority="70" w:unhideWhenUsed="0"/>
+    <w:lsdException w:name="Colorful Shading Accent 2" w:semiHidden="0" w:uiPriority="71" w:unhideWhenUsed="0"/>
+    <w:lsdException w:name="Colorful List Accent 2" w:semiHidden="0" w:uiPriority="72" w:unhideWhenUsed="0"/>
+    <w:lsdException w:name="Colorful Grid Accent 2" w:semiHidden="0" w:uiPriority="73" w:unhideWhenUsed="0"/>
+    <w:lsdException w:name="Light Shading Accent 3" w:semiHidden="0" w:uiPriority="60" w:unhideWhenUsed="0"/>
+    <w:lsdException w:name="Light List Accent 3" w:semiHidden="0" w:uiPriority="61" w:unhideWhenUsed="0"/>
+    <w:lsdException w:name="Light Grid Accent 3" w:semiHidden="0" w:uiPriority="62" w:unhideWhenUsed="0"/>
+    <w:lsdException w:name="Medium Shading 1 Accent 3" w:semiHidden="0" w:uiPriority="63" w:unhideWhenUsed="0"/>
+    <w:lsdException w:name="Medium Shading 2 Accent 3" w:semiHidden="0" w:uiPriority="64" w:unhideWhenUsed="0"/>
+    <w:lsdException w:name="Medium List 1 Accent 3" w:semiHidden="0" w:uiPriority="65" w:unhideWhenUsed="0"/>
+    <w:lsdException w:name="Medium List 2 Accent 3" w:semiHidden="0" w:uiPriority="66" w:unhideWhenUsed="0"/>
+    <w:lsdException w:name="Medium Grid 1 Accent 3" w:semiHidden="0" w:uiPriority="67" w:unhideWhenUsed="0"/>
+    <w:lsdException w:name="Medium Grid 2 Accent 3" w:semiHidden="0" w:uiPriority="68" w:unhideWhenUsed="0"/>
+    <w:lsdException w:name="Medium Grid 3 Accent 3" w:semiHidden="0" w:uiPriority="69" w:unhideWhenUsed="0"/>
+    <w:lsdException w:name="Dark List Accent 3" w:semiHidden="0" w:uiPriority="70" w:unhideWhenUsed="0"/>
+    <w:lsdException w:name="Colorful Shading Accent 3" w:semiHidden="0" w:uiPriority="71" w:unhideWhenUsed="0"/>
+    <w:lsdException w:name="Colorful List Accent 3" w:semiHidden="0" w:uiPriority="72" w:unhideWhenUsed="0"/>
+    <w:lsdException w:name="Colorful Grid Accent 3" w:semiHidden="0" w:uiPriority="73" w:unhideWhenUsed="0"/>
+    <w:lsdException w:name="Light Shading Accent 4" w:semiHidden="0" w:uiPriority="60" w:unhideWhenUsed="0"/>
+    <w:lsdException w:name="Light List Accent 4" w:semiHidden="0" w:uiPriority="61" w:unhideWhenUsed="0"/>
+    <w:lsdException w:name="Light Grid Accent 4" w:semiHidden="0" w:uiPriority="62" w:unhideWhenUsed="0"/>
+    <w:lsdException w:name="Medium Shading 1 Accent 4" w:semiHidden="0" w:uiPriority="63" w:unhideWhenUsed="0"/>
+    <w:lsdException w:name="Medium Shading 2 Accent 4" w:semiHidden="0" w:uiPriority="64" w:unhideWhenUsed="0"/>
+    <w:lsdException w:name="Medium List 1 Accent 4" w:semiHidden="0" w:uiPriority="65" w:unhideWhenUsed="0"/>
+    <w:lsdException w:name="Medium List 2 Accent 4" w:semiHidden="0" w:uiPriority="66" w:unhideWhenUsed="0"/>
+    <w:lsdException w:name="Medium Grid 1 Accent 4" w:semiHidden="0" w:uiPriority="67" w:unhideWhenUsed="0"/>
+    <w:lsdException w:name="Medium Grid 2 Accent 4" w:semiHidden="0" w:uiPriority="68" w:unhideWhenUsed="0"/>
+    <w:lsdException w:name="Medium Grid 3 Accent 4" w:semiHidden="0" w:uiPriority="69" w:unhideWhenUsed="0"/>
+    <w:lsdException w:name="Dark List Accent 4" w:semiHidden="0" w:uiPriority="70" w:unhideWhenUsed="0"/>
+    <w:lsdException w:name="Colorful Shading Accent 4" w:semiHidden="0" w:uiPriority="71" w:unhideWhenUsed="0"/>
+    <w:lsdException w:name="Colorful List Accent 4" w:semiHidden="0" w:uiPriority="72" w:unhideWhenUsed="0"/>
+    <w:lsdException w:name="Colorful Grid Accent 4" w:semiHidden="0" w:uiPriority="73" w:unhideWhenUsed="0"/>
+    <w:lsdException w:name="Light Shading Accent 5" w:semiHidden="0" w:uiPriority="60" w:unhideWhenUsed="0"/>
+    <w:lsdException w:name="Light List Accent 5" w:semiHidden="0" w:uiPriority="61" w:unhideWhenUsed="0"/>
+    <w:lsdException w:name="Light Grid Accent 5" w:semiHidden="0" w:uiPriority="62" w:unhideWhenUsed="0"/>
+    <w:lsdException w:name="Medium Shading 1 Accent 5" w:semiHidden="0" w:uiPriority="63" w:unhideWhenUsed="0"/>
+    <w:lsdException w:name="Medium Shading 2 Accent 5" w:semiHidden="0" w:uiPriority="64" w:unhideWhenUsed="0"/>
+    <w:lsdException w:name="Medium List 1 Accent 5" w:semiHidden="0" w:uiPriority="65" w:unhideWhenUsed="0"/>
+    <w:lsdException w:name="Medium List 2 Accent 5" w:semiHidden="0" w:uiPriority="66" w:unhideWhenUsed="0"/>
+    <w:lsdException w:name="Medium Grid 1 Accent 5" w:semiHidden="0" w:uiPriority="67" w:unhideWhenUsed="0"/>
+    <w:lsdException w:name="Medium Grid 2 Accent 5" w:semiHidden="0" w:uiPriority="68" w:unhideWhenUsed="0"/>
+    <w:lsdException w:name="Medium Grid 3 Accent 5" w:semiHidden="0" w:uiPriority="69" w:unhideWhenUsed="0"/>
+    <w:lsdException w:name="Dark List Accent 5" w:semiHidden="0" w:uiPriority="70" w:unhideWhenUsed="0"/>
+    <w:lsdException w:name="Colorful Shading Accent 5" w:semiHidden="0" w:uiPriority="71" w:unhideWhenUsed="0"/>
+    <w:lsdException w:name="Colorful List Accent 5" w:semiHidden="0" w:uiPriority="72" w:unhideWhenUsed="0"/>
+    <w:lsdException w:name="Colorful Grid Accent 5" w:semiHidden="0" w:uiPriority="73" w:unhideWhenUsed="0"/>
+    <w:lsdException w:name="Light Shading Accent 6" w:semiHidden="0" w:uiPriority="60" w:unhideWhenUsed="0"/>
+    <w:lsdException w:name="Light List Accent 6" w:semiHidden="0" w:uiPriority="61" w:unhideWhenUsed="0"/>
+    <w:lsdException w:name="Light Grid Accent 6" w:semiHidden="0" w:uiPriority="62" w:unhideWhenUsed="0"/>
+    <w:lsdException w:name="Medium Shading 1 Accent 6" w:semiHidden="0" w:uiPriority="63" w:unhideWhenUsed="0"/>
+    <w:lsdException w:name="Medium Shading 2 Accent 6" w:semiHidden="0" w:uiPriority="64" w:unhideWhenUsed="0"/>
+    <w:lsdException w:name="Medium List 1 Accent 6" w:semiHidden="0" w:uiPriority="65" w:unhideWhenUsed="0"/>
+    <w:lsdException w:name="Medium List 2 Accent 6" w:semiHidden="0" w:uiPriority="66" w:unhideWhenUsed="0"/>
+    <w:lsdException w:name="Medium Grid 1 Accent 6" w:semiHidden="0" w:uiPriority="67" w:unhideWhenUsed="0"/>
+    <w:lsdException w:name="Medium Grid 2 Accent 6" w:semiHidden="0" w:uiPriority="68" w:unhideWhenUsed="0"/>
+    <w:lsdException w:name="Medium Grid 3 Accent 6" w:semiHidden="0" w:uiPriority="69" w:unhideWhenUsed="0"/>
+    <w:lsdException w:name="Dark List Accent 6" w:semiHidden="0" w:uiPriority="70" w:unhideWhenUsed="0"/>
+    <w:lsdException w:name="Colorful Shading Accent 6" w:semiHidden="0" w:uiPriority="71" w:unhideWhenUsed="0"/>
+    <w:lsdException w:name="Colorful List Accent 6" w:semiHidden="0" w:uiPriority="72" w:unhideWhenUsed="0"/>
+    <w:lsdException w:name="Colorful Grid Accent 6" w:semiHidden="0" w:uiPriority="73" w:unhideWhenUsed="0"/>
+    <w:lsdException w:name="Subtle Emphasis" w:semiHidden="0" w:uiPriority="19" w:unhideWhenUsed="0" w:qFormat="1"/>
+    <w:lsdException w:name="Intense Emphasis" w:semiHidden="0" w:uiPriority="21" w:unhideWhenUsed="0" w:qFormat="1"/>
+    <w:lsdException w:name="Subtle Reference" w:semiHidden="0" w:uiPriority="31" w:unhideWhenUsed="0" w:qFormat="1"/>
+    <w:lsdException w:name="Intense Reference" w:semiHidden="0" w:uiPriority="32" w:unhideWhenUsed="0" w:qFormat="1"/>
+    <w:lsdException w:name="Book Title" w:semiHidden="0" w:uiPriority="33" w:unhideWhenUsed="0" w:qFormat="1"/>
+    <w:lsdException w:name="Bibliography" w:uiPriority="37"/>
+    <w:lsdException w:name="TOC Heading" w:uiPriority="39" w:qFormat="1"/>
+  </w:latentStyles>
+  <w:style w:type="paragraph" w:default="1" w:styleId="Normal">
+    <w:name w:val="Normal"/>
+    <w:qFormat/>
+  </w:style>
+  <w:style w:type="character" w:default="1" w:styleId="DefaultParagraphFont">
+    <w:name w:val="Default Paragraph Font"/>
+    <w:uiPriority w:val="1"/>
+    <w:semiHidden/>
+    <w:unhideWhenUsed/>
+  </w:style>
+  <w:style w:type="table" w:default="1" w:styleId="TableNormal">
+    <w:name w:val="Normal Table"/>
+    <w:uiPriority w:val="99"/>
+    <w:semiHidden/>
+    <w:unhideWhenUsed/>
+    <w:tblPr>
+      <w:tblInd w:w="0" w:type="dxa"/>
+      <w:tblCellMar>
+        <w:top w:w="0" w:type="dxa"/>
+        <w:left w:w="108" w:type="dxa"/>
+        <w:bottom w:w="0" w:type="dxa"/>
+        <w:right w:w="108" w:type="dxa"/>
+      </w:tblCellMar>
+    </w:tblPr>
+  </w:style>
+  <w:style w:type="numbering" w:default="1" w:styleId="NoList">
+    <w:name w:val="No List"/>
+    <w:uiPriority w:val="99"/>
+    <w:semiHidden/>
+    <w:unhideWhenUsed/>
   </w:style>
 </w:styles>
 </file>
@@ -3899,7 +4472,7 @@
 </file>
 
 <file path=customXml/itemProps1.xml><?xml version="1.0" encoding="utf-8"?>
-<ds:datastoreItem xmlns:ds="http://schemas.openxmlformats.org/officeDocument/2006/customXml" ds:itemID="{F4190801-0980-4567-8601-7E84B57AC576}">
+<ds:datastoreItem xmlns:ds="http://schemas.openxmlformats.org/officeDocument/2006/customXml" ds:itemID="{C5222AF4-F121-4B89-89EF-B8B271BD890D}">
   <ds:schemaRefs>
     <ds:schemaRef ds:uri="http://schemas.openxmlformats.org/officeDocument/2006/bibliography"/>
   </ds:schemaRefs>

</xml_diff>